<commit_message>
Updating target tracking test progress
</commit_message>
<xml_diff>
--- a/Technical/Testing/HumanTargetID.docx
+++ b/Technical/Testing/HumanTargetID.docx
@@ -1,6 +1,6 @@
 
 <file path=word/document.xml><?xml version="1.0" encoding="utf-8"?>
-<w:document xmlns:wpc="http://schemas.microsoft.com/office/word/2010/wordprocessingCanvas" xmlns:mc="http://schemas.openxmlformats.org/markup-compatibility/2006" xmlns:o="urn:schemas-microsoft-com:office:office" xmlns:r="http://schemas.openxmlformats.org/officeDocument/2006/relationships" xmlns:m="http://schemas.openxmlformats.org/officeDocument/2006/math" xmlns:v="urn:schemas-microsoft-com:vml" xmlns:wp14="http://schemas.microsoft.com/office/word/2010/wordprocessingDrawing" xmlns:wp="http://schemas.openxmlformats.org/drawingml/2006/wordprocessingDrawing" xmlns:w10="urn:schemas-microsoft-com:office:word" xmlns:w="http://schemas.openxmlformats.org/wordprocessingml/2006/main" xmlns:w14="http://schemas.microsoft.com/office/word/2010/wordml" xmlns:w15="http://schemas.microsoft.com/office/word/2012/wordml" xmlns:wpg="http://schemas.microsoft.com/office/word/2010/wordprocessingGroup" xmlns:wpi="http://schemas.microsoft.com/office/word/2010/wordprocessingInk" xmlns:wne="http://schemas.microsoft.com/office/word/2006/wordml" xmlns:wps="http://schemas.microsoft.com/office/word/2010/wordprocessingShape" mc:Ignorable="w14 w15 wp14">
+<w:document xmlns:wpc="http://schemas.microsoft.com/office/word/2010/wordprocessingCanvas" xmlns:mo="http://schemas.microsoft.com/office/mac/office/2008/main" xmlns:mc="http://schemas.openxmlformats.org/markup-compatibility/2006" xmlns:mv="urn:schemas-microsoft-com:mac:vml" xmlns:o="urn:schemas-microsoft-com:office:office" xmlns:r="http://schemas.openxmlformats.org/officeDocument/2006/relationships" xmlns:m="http://schemas.openxmlformats.org/officeDocument/2006/math" xmlns:v="urn:schemas-microsoft-com:vml" xmlns:wp14="http://schemas.microsoft.com/office/word/2010/wordprocessingDrawing" xmlns:wp="http://schemas.openxmlformats.org/drawingml/2006/wordprocessingDrawing" xmlns:w10="urn:schemas-microsoft-com:office:word" xmlns:w="http://schemas.openxmlformats.org/wordprocessingml/2006/main" xmlns:w14="http://schemas.microsoft.com/office/word/2010/wordml" xmlns:w15="http://schemas.microsoft.com/office/word/2012/wordml" xmlns:wpg="http://schemas.microsoft.com/office/word/2010/wordprocessingGroup" xmlns:wpi="http://schemas.microsoft.com/office/word/2010/wordprocessingInk" xmlns:wne="http://schemas.microsoft.com/office/word/2006/wordml" xmlns:wps="http://schemas.microsoft.com/office/word/2010/wordprocessingShape" mc:Ignorable="w14 w15 wp14">
   <w:body>
     <w:p>
       <w:pPr>
@@ -154,7 +154,13 @@
         <w:rPr>
           <w:rFonts w:ascii="Times New Roman" w:hAnsi="Times New Roman" w:cs="Times New Roman"/>
         </w:rPr>
-        <w:t>Odroid XU 4, IR Sensor, Measuring Tape</w:t>
+        <w:t>Computer</w:t>
+      </w:r>
+      <w:r>
+        <w:rPr>
+          <w:rFonts w:ascii="Times New Roman" w:hAnsi="Times New Roman" w:cs="Times New Roman"/>
+        </w:rPr>
+        <w:t>, IR Sensor</w:t>
       </w:r>
     </w:p>
     <w:p>
@@ -217,7 +223,33 @@
         <w:rPr>
           <w:rFonts w:ascii="Times New Roman" w:hAnsi="Times New Roman" w:cs="Times New Roman"/>
         </w:rPr>
-        <w:t>Connect the FLiR sensor to the Odroid and power it up.</w:t>
+        <w:t xml:space="preserve">Connect the </w:t>
+      </w:r>
+      <w:proofErr w:type="spellStart"/>
+      <w:r>
+        <w:rPr>
+          <w:rFonts w:ascii="Times New Roman" w:hAnsi="Times New Roman" w:cs="Times New Roman"/>
+        </w:rPr>
+        <w:t>FLiR</w:t>
+      </w:r>
+      <w:proofErr w:type="spellEnd"/>
+      <w:r>
+        <w:rPr>
+          <w:rFonts w:ascii="Times New Roman" w:hAnsi="Times New Roman" w:cs="Times New Roman"/>
+        </w:rPr>
+        <w:t xml:space="preserve"> sensor to the </w:t>
+      </w:r>
+      <w:r>
+        <w:rPr>
+          <w:rFonts w:ascii="Times New Roman" w:hAnsi="Times New Roman" w:cs="Times New Roman"/>
+        </w:rPr>
+        <w:t>Computer</w:t>
+      </w:r>
+      <w:r>
+        <w:rPr>
+          <w:rFonts w:ascii="Times New Roman" w:hAnsi="Times New Roman" w:cs="Times New Roman"/>
+        </w:rPr>
+        <w:t xml:space="preserve"> and power it up.</w:t>
       </w:r>
     </w:p>
     <w:p>
@@ -259,11 +291,31 @@
         <w:spacing w:after="0" w:line="240" w:lineRule="auto"/>
         <w:rPr>
           <w:rFonts w:ascii="Times New Roman" w:hAnsi="Times New Roman" w:cs="Times New Roman"/>
-          <w:b/>
-        </w:rPr>
-      </w:pPr>
+        </w:rPr>
+      </w:pPr>
+      <w:r>
+        <w:rPr>
+          <w:rFonts w:ascii="Times New Roman" w:hAnsi="Times New Roman" w:cs="Times New Roman"/>
+        </w:rPr>
+        <w:t>Have the tar</w:t>
+      </w:r>
+      <w:r>
+        <w:rPr>
+          <w:rFonts w:ascii="Times New Roman" w:hAnsi="Times New Roman" w:cs="Times New Roman"/>
+        </w:rPr>
+        <w:t>get move in and out of the frame at least 20 times to verify that the software can detect a human 95% of the time that a human is in the frame.</w:t>
+      </w:r>
       <w:bookmarkStart w:id="0" w:name="_GoBack"/>
       <w:bookmarkEnd w:id="0"/>
+    </w:p>
+    <w:p>
+      <w:pPr>
+        <w:spacing w:after="0" w:line="240" w:lineRule="auto"/>
+        <w:rPr>
+          <w:rFonts w:ascii="Times New Roman" w:hAnsi="Times New Roman" w:cs="Times New Roman"/>
+          <w:b/>
+        </w:rPr>
+      </w:pPr>
     </w:p>
     <w:p>
       <w:pPr>
@@ -709,7 +761,7 @@
 </file>
 
 <file path=word/endnotes.xml><?xml version="1.0" encoding="utf-8"?>
-<w:endnotes xmlns:wpc="http://schemas.microsoft.com/office/word/2010/wordprocessingCanvas" xmlns:mc="http://schemas.openxmlformats.org/markup-compatibility/2006" xmlns:o="urn:schemas-microsoft-com:office:office" xmlns:r="http://schemas.openxmlformats.org/officeDocument/2006/relationships" xmlns:m="http://schemas.openxmlformats.org/officeDocument/2006/math" xmlns:v="urn:schemas-microsoft-com:vml" xmlns:wp14="http://schemas.microsoft.com/office/word/2010/wordprocessingDrawing" xmlns:wp="http://schemas.openxmlformats.org/drawingml/2006/wordprocessingDrawing" xmlns:w10="urn:schemas-microsoft-com:office:word" xmlns:w="http://schemas.openxmlformats.org/wordprocessingml/2006/main" xmlns:w14="http://schemas.microsoft.com/office/word/2010/wordml" xmlns:w15="http://schemas.microsoft.com/office/word/2012/wordml" xmlns:wpg="http://schemas.microsoft.com/office/word/2010/wordprocessingGroup" xmlns:wpi="http://schemas.microsoft.com/office/word/2010/wordprocessingInk" xmlns:wne="http://schemas.microsoft.com/office/word/2006/wordml" xmlns:wps="http://schemas.microsoft.com/office/word/2010/wordprocessingShape" mc:Ignorable="w14 w15 wp14">
+<w:endnotes xmlns:wpc="http://schemas.microsoft.com/office/word/2010/wordprocessingCanvas" xmlns:mo="http://schemas.microsoft.com/office/mac/office/2008/main" xmlns:mc="http://schemas.openxmlformats.org/markup-compatibility/2006" xmlns:mv="urn:schemas-microsoft-com:mac:vml" xmlns:o="urn:schemas-microsoft-com:office:office" xmlns:r="http://schemas.openxmlformats.org/officeDocument/2006/relationships" xmlns:m="http://schemas.openxmlformats.org/officeDocument/2006/math" xmlns:v="urn:schemas-microsoft-com:vml" xmlns:wp14="http://schemas.microsoft.com/office/word/2010/wordprocessingDrawing" xmlns:wp="http://schemas.openxmlformats.org/drawingml/2006/wordprocessingDrawing" xmlns:w10="urn:schemas-microsoft-com:office:word" xmlns:w="http://schemas.openxmlformats.org/wordprocessingml/2006/main" xmlns:w14="http://schemas.microsoft.com/office/word/2010/wordml" xmlns:w15="http://schemas.microsoft.com/office/word/2012/wordml" xmlns:wpg="http://schemas.microsoft.com/office/word/2010/wordprocessingGroup" xmlns:wpi="http://schemas.microsoft.com/office/word/2010/wordprocessingInk" xmlns:wne="http://schemas.microsoft.com/office/word/2006/wordml" xmlns:wps="http://schemas.microsoft.com/office/word/2010/wordprocessingShape" mc:Ignorable="w14 w15 wp14">
   <w:endnote w:type="separator" w:id="-1">
     <w:p>
       <w:pPr>
@@ -734,7 +786,7 @@
 </file>
 
 <file path=word/footer1.xml><?xml version="1.0" encoding="utf-8"?>
-<w:ftr xmlns:wpc="http://schemas.microsoft.com/office/word/2010/wordprocessingCanvas" xmlns:mc="http://schemas.openxmlformats.org/markup-compatibility/2006" xmlns:o="urn:schemas-microsoft-com:office:office" xmlns:r="http://schemas.openxmlformats.org/officeDocument/2006/relationships" xmlns:m="http://schemas.openxmlformats.org/officeDocument/2006/math" xmlns:v="urn:schemas-microsoft-com:vml" xmlns:wp14="http://schemas.microsoft.com/office/word/2010/wordprocessingDrawing" xmlns:wp="http://schemas.openxmlformats.org/drawingml/2006/wordprocessingDrawing" xmlns:w10="urn:schemas-microsoft-com:office:word" xmlns:w="http://schemas.openxmlformats.org/wordprocessingml/2006/main" xmlns:w14="http://schemas.microsoft.com/office/word/2010/wordml" xmlns:w15="http://schemas.microsoft.com/office/word/2012/wordml" xmlns:wpg="http://schemas.microsoft.com/office/word/2010/wordprocessingGroup" xmlns:wpi="http://schemas.microsoft.com/office/word/2010/wordprocessingInk" xmlns:wne="http://schemas.microsoft.com/office/word/2006/wordml" xmlns:wps="http://schemas.microsoft.com/office/word/2010/wordprocessingShape" mc:Ignorable="w14 w15 wp14">
+<w:ftr xmlns:wpc="http://schemas.microsoft.com/office/word/2010/wordprocessingCanvas" xmlns:mo="http://schemas.microsoft.com/office/mac/office/2008/main" xmlns:mc="http://schemas.openxmlformats.org/markup-compatibility/2006" xmlns:mv="urn:schemas-microsoft-com:mac:vml" xmlns:o="urn:schemas-microsoft-com:office:office" xmlns:r="http://schemas.openxmlformats.org/officeDocument/2006/relationships" xmlns:m="http://schemas.openxmlformats.org/officeDocument/2006/math" xmlns:v="urn:schemas-microsoft-com:vml" xmlns:wp14="http://schemas.microsoft.com/office/word/2010/wordprocessingDrawing" xmlns:wp="http://schemas.openxmlformats.org/drawingml/2006/wordprocessingDrawing" xmlns:w10="urn:schemas-microsoft-com:office:word" xmlns:w="http://schemas.openxmlformats.org/wordprocessingml/2006/main" xmlns:w14="http://schemas.microsoft.com/office/word/2010/wordml" xmlns:w15="http://schemas.microsoft.com/office/word/2012/wordml" xmlns:wpg="http://schemas.microsoft.com/office/word/2010/wordprocessingGroup" xmlns:wpi="http://schemas.microsoft.com/office/word/2010/wordprocessingInk" xmlns:wne="http://schemas.microsoft.com/office/word/2006/wordml" xmlns:wps="http://schemas.microsoft.com/office/word/2010/wordprocessingShape" mc:Ignorable="w14 w15 wp14">
   <w:p>
     <w:pPr>
       <w:pStyle w:val="Footer"/>
@@ -744,7 +796,7 @@
 </file>
 
 <file path=word/footer2.xml><?xml version="1.0" encoding="utf-8"?>
-<w:ftr xmlns:wpc="http://schemas.microsoft.com/office/word/2010/wordprocessingCanvas" xmlns:mc="http://schemas.openxmlformats.org/markup-compatibility/2006" xmlns:o="urn:schemas-microsoft-com:office:office" xmlns:r="http://schemas.openxmlformats.org/officeDocument/2006/relationships" xmlns:m="http://schemas.openxmlformats.org/officeDocument/2006/math" xmlns:v="urn:schemas-microsoft-com:vml" xmlns:wp14="http://schemas.microsoft.com/office/word/2010/wordprocessingDrawing" xmlns:wp="http://schemas.openxmlformats.org/drawingml/2006/wordprocessingDrawing" xmlns:w10="urn:schemas-microsoft-com:office:word" xmlns:w="http://schemas.openxmlformats.org/wordprocessingml/2006/main" xmlns:w14="http://schemas.microsoft.com/office/word/2010/wordml" xmlns:w15="http://schemas.microsoft.com/office/word/2012/wordml" xmlns:wpg="http://schemas.microsoft.com/office/word/2010/wordprocessingGroup" xmlns:wpi="http://schemas.microsoft.com/office/word/2010/wordprocessingInk" xmlns:wne="http://schemas.microsoft.com/office/word/2006/wordml" xmlns:wps="http://schemas.microsoft.com/office/word/2010/wordprocessingShape" mc:Ignorable="w14 w15 wp14">
+<w:ftr xmlns:wpc="http://schemas.microsoft.com/office/word/2010/wordprocessingCanvas" xmlns:mo="http://schemas.microsoft.com/office/mac/office/2008/main" xmlns:mc="http://schemas.openxmlformats.org/markup-compatibility/2006" xmlns:mv="urn:schemas-microsoft-com:mac:vml" xmlns:o="urn:schemas-microsoft-com:office:office" xmlns:r="http://schemas.openxmlformats.org/officeDocument/2006/relationships" xmlns:m="http://schemas.openxmlformats.org/officeDocument/2006/math" xmlns:v="urn:schemas-microsoft-com:vml" xmlns:wp14="http://schemas.microsoft.com/office/word/2010/wordprocessingDrawing" xmlns:wp="http://schemas.openxmlformats.org/drawingml/2006/wordprocessingDrawing" xmlns:w10="urn:schemas-microsoft-com:office:word" xmlns:w="http://schemas.openxmlformats.org/wordprocessingml/2006/main" xmlns:w14="http://schemas.microsoft.com/office/word/2010/wordml" xmlns:w15="http://schemas.microsoft.com/office/word/2012/wordml" xmlns:wpg="http://schemas.microsoft.com/office/word/2010/wordprocessingGroup" xmlns:wpi="http://schemas.microsoft.com/office/word/2010/wordprocessingInk" xmlns:wne="http://schemas.microsoft.com/office/word/2006/wordml" xmlns:wps="http://schemas.microsoft.com/office/word/2010/wordprocessingShape" mc:Ignorable="w14 w15 wp14">
   <w:p>
     <w:pPr>
       <w:pStyle w:val="Footer"/>
@@ -762,7 +814,7 @@
 </file>
 
 <file path=word/footer3.xml><?xml version="1.0" encoding="utf-8"?>
-<w:ftr xmlns:wpc="http://schemas.microsoft.com/office/word/2010/wordprocessingCanvas" xmlns:mc="http://schemas.openxmlformats.org/markup-compatibility/2006" xmlns:o="urn:schemas-microsoft-com:office:office" xmlns:r="http://schemas.openxmlformats.org/officeDocument/2006/relationships" xmlns:m="http://schemas.openxmlformats.org/officeDocument/2006/math" xmlns:v="urn:schemas-microsoft-com:vml" xmlns:wp14="http://schemas.microsoft.com/office/word/2010/wordprocessingDrawing" xmlns:wp="http://schemas.openxmlformats.org/drawingml/2006/wordprocessingDrawing" xmlns:w10="urn:schemas-microsoft-com:office:word" xmlns:w="http://schemas.openxmlformats.org/wordprocessingml/2006/main" xmlns:w14="http://schemas.microsoft.com/office/word/2010/wordml" xmlns:w15="http://schemas.microsoft.com/office/word/2012/wordml" xmlns:wpg="http://schemas.microsoft.com/office/word/2010/wordprocessingGroup" xmlns:wpi="http://schemas.microsoft.com/office/word/2010/wordprocessingInk" xmlns:wne="http://schemas.microsoft.com/office/word/2006/wordml" xmlns:wps="http://schemas.microsoft.com/office/word/2010/wordprocessingShape" mc:Ignorable="w14 w15 wp14">
+<w:ftr xmlns:wpc="http://schemas.microsoft.com/office/word/2010/wordprocessingCanvas" xmlns:mo="http://schemas.microsoft.com/office/mac/office/2008/main" xmlns:mc="http://schemas.openxmlformats.org/markup-compatibility/2006" xmlns:mv="urn:schemas-microsoft-com:mac:vml" xmlns:o="urn:schemas-microsoft-com:office:office" xmlns:r="http://schemas.openxmlformats.org/officeDocument/2006/relationships" xmlns:m="http://schemas.openxmlformats.org/officeDocument/2006/math" xmlns:v="urn:schemas-microsoft-com:vml" xmlns:wp14="http://schemas.microsoft.com/office/word/2010/wordprocessingDrawing" xmlns:wp="http://schemas.openxmlformats.org/drawingml/2006/wordprocessingDrawing" xmlns:w10="urn:schemas-microsoft-com:office:word" xmlns:w="http://schemas.openxmlformats.org/wordprocessingml/2006/main" xmlns:w14="http://schemas.microsoft.com/office/word/2010/wordml" xmlns:w15="http://schemas.microsoft.com/office/word/2012/wordml" xmlns:wpg="http://schemas.microsoft.com/office/word/2010/wordprocessingGroup" xmlns:wpi="http://schemas.microsoft.com/office/word/2010/wordprocessingInk" xmlns:wne="http://schemas.microsoft.com/office/word/2006/wordml" xmlns:wps="http://schemas.microsoft.com/office/word/2010/wordprocessingShape" mc:Ignorable="w14 w15 wp14">
   <w:p>
     <w:pPr>
       <w:pStyle w:val="Footer"/>
@@ -772,7 +824,7 @@
 </file>
 
 <file path=word/footnotes.xml><?xml version="1.0" encoding="utf-8"?>
-<w:footnotes xmlns:wpc="http://schemas.microsoft.com/office/word/2010/wordprocessingCanvas" xmlns:mc="http://schemas.openxmlformats.org/markup-compatibility/2006" xmlns:o="urn:schemas-microsoft-com:office:office" xmlns:r="http://schemas.openxmlformats.org/officeDocument/2006/relationships" xmlns:m="http://schemas.openxmlformats.org/officeDocument/2006/math" xmlns:v="urn:schemas-microsoft-com:vml" xmlns:wp14="http://schemas.microsoft.com/office/word/2010/wordprocessingDrawing" xmlns:wp="http://schemas.openxmlformats.org/drawingml/2006/wordprocessingDrawing" xmlns:w10="urn:schemas-microsoft-com:office:word" xmlns:w="http://schemas.openxmlformats.org/wordprocessingml/2006/main" xmlns:w14="http://schemas.microsoft.com/office/word/2010/wordml" xmlns:w15="http://schemas.microsoft.com/office/word/2012/wordml" xmlns:wpg="http://schemas.microsoft.com/office/word/2010/wordprocessingGroup" xmlns:wpi="http://schemas.microsoft.com/office/word/2010/wordprocessingInk" xmlns:wne="http://schemas.microsoft.com/office/word/2006/wordml" xmlns:wps="http://schemas.microsoft.com/office/word/2010/wordprocessingShape" mc:Ignorable="w14 w15 wp14">
+<w:footnotes xmlns:wpc="http://schemas.microsoft.com/office/word/2010/wordprocessingCanvas" xmlns:mo="http://schemas.microsoft.com/office/mac/office/2008/main" xmlns:mc="http://schemas.openxmlformats.org/markup-compatibility/2006" xmlns:mv="urn:schemas-microsoft-com:mac:vml" xmlns:o="urn:schemas-microsoft-com:office:office" xmlns:r="http://schemas.openxmlformats.org/officeDocument/2006/relationships" xmlns:m="http://schemas.openxmlformats.org/officeDocument/2006/math" xmlns:v="urn:schemas-microsoft-com:vml" xmlns:wp14="http://schemas.microsoft.com/office/word/2010/wordprocessingDrawing" xmlns:wp="http://schemas.openxmlformats.org/drawingml/2006/wordprocessingDrawing" xmlns:w10="urn:schemas-microsoft-com:office:word" xmlns:w="http://schemas.openxmlformats.org/wordprocessingml/2006/main" xmlns:w14="http://schemas.microsoft.com/office/word/2010/wordml" xmlns:w15="http://schemas.microsoft.com/office/word/2012/wordml" xmlns:wpg="http://schemas.microsoft.com/office/word/2010/wordprocessingGroup" xmlns:wpi="http://schemas.microsoft.com/office/word/2010/wordprocessingInk" xmlns:wne="http://schemas.microsoft.com/office/word/2006/wordml" xmlns:wps="http://schemas.microsoft.com/office/word/2010/wordprocessingShape" mc:Ignorable="w14 w15 wp14">
   <w:footnote w:type="separator" w:id="-1">
     <w:p>
       <w:pPr>
@@ -797,7 +849,7 @@
 </file>
 
 <file path=word/header1.xml><?xml version="1.0" encoding="utf-8"?>
-<w:hdr xmlns:wpc="http://schemas.microsoft.com/office/word/2010/wordprocessingCanvas" xmlns:mc="http://schemas.openxmlformats.org/markup-compatibility/2006" xmlns:o="urn:schemas-microsoft-com:office:office" xmlns:r="http://schemas.openxmlformats.org/officeDocument/2006/relationships" xmlns:m="http://schemas.openxmlformats.org/officeDocument/2006/math" xmlns:v="urn:schemas-microsoft-com:vml" xmlns:wp14="http://schemas.microsoft.com/office/word/2010/wordprocessingDrawing" xmlns:wp="http://schemas.openxmlformats.org/drawingml/2006/wordprocessingDrawing" xmlns:w10="urn:schemas-microsoft-com:office:word" xmlns:w="http://schemas.openxmlformats.org/wordprocessingml/2006/main" xmlns:w14="http://schemas.microsoft.com/office/word/2010/wordml" xmlns:w15="http://schemas.microsoft.com/office/word/2012/wordml" xmlns:wpg="http://schemas.microsoft.com/office/word/2010/wordprocessingGroup" xmlns:wpi="http://schemas.microsoft.com/office/word/2010/wordprocessingInk" xmlns:wne="http://schemas.microsoft.com/office/word/2006/wordml" xmlns:wps="http://schemas.microsoft.com/office/word/2010/wordprocessingShape" mc:Ignorable="w14 w15 wp14">
+<w:hdr xmlns:wpc="http://schemas.microsoft.com/office/word/2010/wordprocessingCanvas" xmlns:mo="http://schemas.microsoft.com/office/mac/office/2008/main" xmlns:mc="http://schemas.openxmlformats.org/markup-compatibility/2006" xmlns:mv="urn:schemas-microsoft-com:mac:vml" xmlns:o="urn:schemas-microsoft-com:office:office" xmlns:r="http://schemas.openxmlformats.org/officeDocument/2006/relationships" xmlns:m="http://schemas.openxmlformats.org/officeDocument/2006/math" xmlns:v="urn:schemas-microsoft-com:vml" xmlns:wp14="http://schemas.microsoft.com/office/word/2010/wordprocessingDrawing" xmlns:wp="http://schemas.openxmlformats.org/drawingml/2006/wordprocessingDrawing" xmlns:w10="urn:schemas-microsoft-com:office:word" xmlns:w="http://schemas.openxmlformats.org/wordprocessingml/2006/main" xmlns:w14="http://schemas.microsoft.com/office/word/2010/wordml" xmlns:w15="http://schemas.microsoft.com/office/word/2012/wordml" xmlns:wpg="http://schemas.microsoft.com/office/word/2010/wordprocessingGroup" xmlns:wpi="http://schemas.microsoft.com/office/word/2010/wordprocessingInk" xmlns:wne="http://schemas.microsoft.com/office/word/2006/wordml" xmlns:wps="http://schemas.microsoft.com/office/word/2010/wordprocessingShape" mc:Ignorable="w14 w15 wp14">
   <w:p>
     <w:pPr>
       <w:pStyle w:val="Header"/>
@@ -807,7 +859,7 @@
 </file>
 
 <file path=word/header2.xml><?xml version="1.0" encoding="utf-8"?>
-<w:hdr xmlns:wpc="http://schemas.microsoft.com/office/word/2010/wordprocessingCanvas" xmlns:mc="http://schemas.openxmlformats.org/markup-compatibility/2006" xmlns:o="urn:schemas-microsoft-com:office:office" xmlns:r="http://schemas.openxmlformats.org/officeDocument/2006/relationships" xmlns:m="http://schemas.openxmlformats.org/officeDocument/2006/math" xmlns:v="urn:schemas-microsoft-com:vml" xmlns:wp14="http://schemas.microsoft.com/office/word/2010/wordprocessingDrawing" xmlns:wp="http://schemas.openxmlformats.org/drawingml/2006/wordprocessingDrawing" xmlns:w10="urn:schemas-microsoft-com:office:word" xmlns:w="http://schemas.openxmlformats.org/wordprocessingml/2006/main" xmlns:w14="http://schemas.microsoft.com/office/word/2010/wordml" xmlns:w15="http://schemas.microsoft.com/office/word/2012/wordml" xmlns:wpg="http://schemas.microsoft.com/office/word/2010/wordprocessingGroup" xmlns:wpi="http://schemas.microsoft.com/office/word/2010/wordprocessingInk" xmlns:wne="http://schemas.microsoft.com/office/word/2006/wordml" xmlns:wps="http://schemas.microsoft.com/office/word/2010/wordprocessingShape" mc:Ignorable="w14 w15 wp14">
+<w:hdr xmlns:wpc="http://schemas.microsoft.com/office/word/2010/wordprocessingCanvas" xmlns:mo="http://schemas.microsoft.com/office/mac/office/2008/main" xmlns:mc="http://schemas.openxmlformats.org/markup-compatibility/2006" xmlns:mv="urn:schemas-microsoft-com:mac:vml" xmlns:o="urn:schemas-microsoft-com:office:office" xmlns:r="http://schemas.openxmlformats.org/officeDocument/2006/relationships" xmlns:m="http://schemas.openxmlformats.org/officeDocument/2006/math" xmlns:v="urn:schemas-microsoft-com:vml" xmlns:wp14="http://schemas.microsoft.com/office/word/2010/wordprocessingDrawing" xmlns:wp="http://schemas.openxmlformats.org/drawingml/2006/wordprocessingDrawing" xmlns:w10="urn:schemas-microsoft-com:office:word" xmlns:w="http://schemas.openxmlformats.org/wordprocessingml/2006/main" xmlns:w14="http://schemas.microsoft.com/office/word/2010/wordml" xmlns:w15="http://schemas.microsoft.com/office/word/2012/wordml" xmlns:wpg="http://schemas.microsoft.com/office/word/2010/wordprocessingGroup" xmlns:wpi="http://schemas.microsoft.com/office/word/2010/wordprocessingInk" xmlns:wne="http://schemas.microsoft.com/office/word/2006/wordml" xmlns:wps="http://schemas.microsoft.com/office/word/2010/wordprocessingShape" mc:Ignorable="w14 w15 wp14">
   <w:p>
     <w:pPr>
       <w:pStyle w:val="Header"/>
@@ -822,7 +874,7 @@
         <w:noProof/>
       </w:rPr>
       <w:drawing>
-        <wp:anchor distT="0" distB="0" distL="114300" distR="114300" simplePos="0" relativeHeight="251659264" behindDoc="0" locked="0" layoutInCell="1" allowOverlap="1" wp14:anchorId="769557D2" wp14:editId="5A570FAB">
+        <wp:anchor distT="0" distB="0" distL="114300" distR="114300" simplePos="0" relativeHeight="251659264" behindDoc="0" locked="0" layoutInCell="1" allowOverlap="1" wp14:anchorId="44F73998" wp14:editId="5B69615F">
           <wp:simplePos x="0" y="0"/>
           <wp:positionH relativeFrom="column">
             <wp:posOffset>-659219</wp:posOffset>
@@ -900,6 +952,7 @@
       </w:rPr>
       <w:ptab w:relativeTo="margin" w:alignment="right" w:leader="none"/>
     </w:r>
+    <w:proofErr w:type="spellStart"/>
     <w:r>
       <w:rPr>
         <w:rFonts w:ascii="Times New Roman" w:hAnsi="Times New Roman" w:cs="Times New Roman"/>
@@ -907,6 +960,7 @@
       </w:rPr>
       <w:t>FlyNet</w:t>
     </w:r>
+    <w:proofErr w:type="spellEnd"/>
   </w:p>
   <w:p>
     <w:pPr>
@@ -917,7 +971,7 @@
 </file>
 
 <file path=word/header3.xml><?xml version="1.0" encoding="utf-8"?>
-<w:hdr xmlns:wpc="http://schemas.microsoft.com/office/word/2010/wordprocessingCanvas" xmlns:mc="http://schemas.openxmlformats.org/markup-compatibility/2006" xmlns:o="urn:schemas-microsoft-com:office:office" xmlns:r="http://schemas.openxmlformats.org/officeDocument/2006/relationships" xmlns:m="http://schemas.openxmlformats.org/officeDocument/2006/math" xmlns:v="urn:schemas-microsoft-com:vml" xmlns:wp14="http://schemas.microsoft.com/office/word/2010/wordprocessingDrawing" xmlns:wp="http://schemas.openxmlformats.org/drawingml/2006/wordprocessingDrawing" xmlns:w10="urn:schemas-microsoft-com:office:word" xmlns:w="http://schemas.openxmlformats.org/wordprocessingml/2006/main" xmlns:w14="http://schemas.microsoft.com/office/word/2010/wordml" xmlns:w15="http://schemas.microsoft.com/office/word/2012/wordml" xmlns:wpg="http://schemas.microsoft.com/office/word/2010/wordprocessingGroup" xmlns:wpi="http://schemas.microsoft.com/office/word/2010/wordprocessingInk" xmlns:wne="http://schemas.microsoft.com/office/word/2006/wordml" xmlns:wps="http://schemas.microsoft.com/office/word/2010/wordprocessingShape" mc:Ignorable="w14 w15 wp14">
+<w:hdr xmlns:wpc="http://schemas.microsoft.com/office/word/2010/wordprocessingCanvas" xmlns:mo="http://schemas.microsoft.com/office/mac/office/2008/main" xmlns:mc="http://schemas.openxmlformats.org/markup-compatibility/2006" xmlns:mv="urn:schemas-microsoft-com:mac:vml" xmlns:o="urn:schemas-microsoft-com:office:office" xmlns:r="http://schemas.openxmlformats.org/officeDocument/2006/relationships" xmlns:m="http://schemas.openxmlformats.org/officeDocument/2006/math" xmlns:v="urn:schemas-microsoft-com:vml" xmlns:wp14="http://schemas.microsoft.com/office/word/2010/wordprocessingDrawing" xmlns:wp="http://schemas.openxmlformats.org/drawingml/2006/wordprocessingDrawing" xmlns:w10="urn:schemas-microsoft-com:office:word" xmlns:w="http://schemas.openxmlformats.org/wordprocessingml/2006/main" xmlns:w14="http://schemas.microsoft.com/office/word/2010/wordml" xmlns:w15="http://schemas.microsoft.com/office/word/2012/wordml" xmlns:wpg="http://schemas.microsoft.com/office/word/2010/wordprocessingGroup" xmlns:wpi="http://schemas.microsoft.com/office/word/2010/wordprocessingInk" xmlns:wne="http://schemas.microsoft.com/office/word/2006/wordml" xmlns:wps="http://schemas.microsoft.com/office/word/2010/wordprocessingShape" mc:Ignorable="w14 w15 wp14">
   <w:p>
     <w:pPr>
       <w:pStyle w:val="Header"/>
@@ -943,7 +997,7 @@
       </w:pPr>
     </w:pPrDefault>
   </w:docDefaults>
-  <w:latentStyles w:defLockedState="0" w:defUIPriority="99" w:defSemiHidden="0" w:defUnhideWhenUsed="0" w:defQFormat="0" w:count="371">
+  <w:latentStyles w:defLockedState="0" w:defUIPriority="99" w:defSemiHidden="0" w:defUnhideWhenUsed="0" w:defQFormat="0" w:count="380">
     <w:lsdException w:name="Normal" w:uiPriority="0" w:qFormat="1"/>
     <w:lsdException w:name="heading 1" w:uiPriority="9" w:qFormat="1"/>
     <w:lsdException w:name="heading 2" w:semiHidden="1" w:uiPriority="9" w:unhideWhenUsed="1" w:qFormat="1"/>
@@ -1400,6 +1454,7 @@
       <w:spacing w:after="0" w:line="240" w:lineRule="auto"/>
     </w:pPr>
     <w:tblPr>
+      <w:tblInd w:w="0" w:type="dxa"/>
       <w:tblBorders>
         <w:top w:val="single" w:sz="4" w:space="0" w:color="auto"/>
         <w:left w:val="single" w:sz="4" w:space="0" w:color="auto"/>
@@ -1408,6 +1463,12 @@
         <w:insideH w:val="single" w:sz="4" w:space="0" w:color="auto"/>
         <w:insideV w:val="single" w:sz="4" w:space="0" w:color="auto"/>
       </w:tblBorders>
+      <w:tblCellMar>
+        <w:top w:w="0" w:type="dxa"/>
+        <w:left w:w="108" w:type="dxa"/>
+        <w:bottom w:w="0" w:type="dxa"/>
+        <w:right w:w="108" w:type="dxa"/>
+      </w:tblCellMar>
     </w:tblPr>
   </w:style>
 </w:styles>

</xml_diff>